<commit_message>
Added different doc for pictures repeating test
</commit_message>
<xml_diff>
--- a/OpenXMLTemplatesTest/EngineTest/Doc.docx
+++ b/OpenXMLTemplatesTest/EngineTest/Doc.docx
@@ -1,6 +1,6 @@
 
 <file path=word/document.xml><?xml version="1.0" encoding="utf-8"?>
-<w:document xmlns:wpc="http://schemas.microsoft.com/office/word/2010/wordprocessingCanvas" xmlns:cx="http://schemas.microsoft.com/office/drawing/2014/chartex" xmlns:mc="http://schemas.openxmlformats.org/markup-compatibility/2006" xmlns:o="urn:schemas-microsoft-com:office:office" xmlns:r="http://schemas.openxmlformats.org/officeDocument/2006/relationships" xmlns:m="http://schemas.openxmlformats.org/officeDocument/2006/math" xmlns:v="urn:schemas-microsoft-com:vml" xmlns:wp14="http://schemas.microsoft.com/office/word/2010/wordprocessingDrawing" xmlns:wp="http://schemas.openxmlformats.org/drawingml/2006/wordprocessingDrawing" xmlns:w10="urn:schemas-microsoft-com:office:word" xmlns:w="http://schemas.openxmlformats.org/wordprocessingml/2006/main" xmlns:w14="http://schemas.microsoft.com/office/word/2010/wordml" xmlns:w15="http://schemas.microsoft.com/office/word/2012/wordml" xmlns:w16se="http://schemas.microsoft.com/office/word/2015/wordml/symex" xmlns:wpg="http://schemas.microsoft.com/office/word/2010/wordprocessingGroup" xmlns:wpi="http://schemas.microsoft.com/office/word/2010/wordprocessingInk" xmlns:wne="http://schemas.microsoft.com/office/word/2006/wordml" xmlns:wps="http://schemas.microsoft.com/office/word/2010/wordprocessingShape" mc:Ignorable="w14 w15 w16se wp14">
+<w:document xmlns:wpc="http://schemas.microsoft.com/office/word/2010/wordprocessingCanvas" xmlns:cx="http://schemas.microsoft.com/office/drawing/2014/chartex" xmlns:cx1="http://schemas.microsoft.com/office/drawing/2015/9/8/chartex" xmlns:cx2="http://schemas.microsoft.com/office/drawing/2015/10/21/chartex" xmlns:cx3="http://schemas.microsoft.com/office/drawing/2016/5/9/chartex" xmlns:cx4="http://schemas.microsoft.com/office/drawing/2016/5/10/chartex" xmlns:cx5="http://schemas.microsoft.com/office/drawing/2016/5/11/chartex" xmlns:cx6="http://schemas.microsoft.com/office/drawing/2016/5/12/chartex" xmlns:cx7="http://schemas.microsoft.com/office/drawing/2016/5/13/chartex" xmlns:cx8="http://schemas.microsoft.com/office/drawing/2016/5/14/chartex" xmlns:mc="http://schemas.openxmlformats.org/markup-compatibility/2006" xmlns:aink="http://schemas.microsoft.com/office/drawing/2016/ink" xmlns:am3d="http://schemas.microsoft.com/office/drawing/2017/model3d" xmlns:o="urn:schemas-microsoft-com:office:office" xmlns:r="http://schemas.openxmlformats.org/officeDocument/2006/relationships" xmlns:m="http://schemas.openxmlformats.org/officeDocument/2006/math" xmlns:v="urn:schemas-microsoft-com:vml" xmlns:wp14="http://schemas.microsoft.com/office/word/2010/wordprocessingDrawing" xmlns:wp="http://schemas.openxmlformats.org/drawingml/2006/wordprocessingDrawing" xmlns:w10="urn:schemas-microsoft-com:office:word" xmlns:w="http://schemas.openxmlformats.org/wordprocessingml/2006/main" xmlns:w14="http://schemas.microsoft.com/office/word/2010/wordml" xmlns:w15="http://schemas.microsoft.com/office/word/2012/wordml" xmlns:w16cex="http://schemas.microsoft.com/office/word/2018/wordml/cex" xmlns:w16cid="http://schemas.microsoft.com/office/word/2016/wordml/cid" xmlns:w16="http://schemas.microsoft.com/office/word/2018/wordml" xmlns:w16se="http://schemas.microsoft.com/office/word/2015/wordml/symex" xmlns:wpg="http://schemas.microsoft.com/office/word/2010/wordprocessingGroup" xmlns:wpi="http://schemas.microsoft.com/office/word/2010/wordprocessingInk" xmlns:wne="http://schemas.microsoft.com/office/word/2006/wordml" xmlns:wps="http://schemas.microsoft.com/office/word/2010/wordprocessingShape" mc:Ignorable="w14 w15 w16se w16cid w16 w16cex wp14">
   <w:body>
     <w:p>
       <w:r>
@@ -89,12 +89,13 @@
             <w:sdtContent>
               <w:r>
                 <w:rPr>
-                  <w:rStyle w:val="a3"/>
+                  <w:rStyle w:val="PlaceholderText"/>
                 </w:rPr>
                 <w:t>Click or tap here to enter text.</w:t>
               </w:r>
             </w:sdtContent>
           </w:sdt>
+          <w:proofErr w:type="gramStart"/>
           <w:r>
             <w:rPr>
               <w:lang w:val="en-US"/>
@@ -114,7 +115,17 @@
               <w:color w:val="4472C4" w:themeColor="accent1"/>
               <w:lang w:val="en-US"/>
             </w:rPr>
-            <w:t xml:space="preserve">(use </w:t>
+            <w:t>(</w:t>
+          </w:r>
+          <w:proofErr w:type="gramEnd"/>
+          <w:r>
+            <w:rPr>
+              <w:i/>
+              <w:iCs/>
+              <w:color w:val="4472C4" w:themeColor="accent1"/>
+              <w:lang w:val="en-US"/>
+            </w:rPr>
+            <w:t xml:space="preserve">use </w:t>
           </w:r>
           <w:proofErr w:type="spellStart"/>
           <w:r>
@@ -139,7 +150,7 @@
         </w:p>
         <w:p>
           <w:pPr>
-            <w:pStyle w:val="a4"/>
+            <w:pStyle w:val="ListParagraph"/>
             <w:numPr>
               <w:ilvl w:val="0"/>
               <w:numId w:val="1"/>
@@ -175,7 +186,7 @@
             <w:sdtContent>
               <w:r>
                 <w:rPr>
-                  <w:rStyle w:val="a3"/>
+                  <w:rStyle w:val="PlaceholderText"/>
                 </w:rPr>
                 <w:t>Click or tap here to enter text.</w:t>
               </w:r>
@@ -195,12 +206,34 @@
               <w:color w:val="2E74B5" w:themeColor="accent5" w:themeShade="BF"/>
               <w:lang w:val="en-US"/>
             </w:rPr>
-            <w:t>(This should give use the same name as above, since the address itself doesn’t have a name property)</w:t>
+            <w:t xml:space="preserve">(This should give use the same name as above, since the address itself </w:t>
+          </w:r>
+          <w:proofErr w:type="gramStart"/>
+          <w:r>
+            <w:rPr>
+              <w:rFonts w:asciiTheme="majorHAnsi" w:hAnsiTheme="majorHAnsi" w:cstheme="majorHAnsi"/>
+              <w:i/>
+              <w:iCs/>
+              <w:color w:val="2E74B5" w:themeColor="accent5" w:themeShade="BF"/>
+              <w:lang w:val="en-US"/>
+            </w:rPr>
+            <w:t>doesn’t</w:t>
+          </w:r>
+          <w:proofErr w:type="gramEnd"/>
+          <w:r>
+            <w:rPr>
+              <w:rFonts w:asciiTheme="majorHAnsi" w:hAnsiTheme="majorHAnsi" w:cstheme="majorHAnsi"/>
+              <w:i/>
+              <w:iCs/>
+              <w:color w:val="2E74B5" w:themeColor="accent5" w:themeShade="BF"/>
+              <w:lang w:val="en-US"/>
+            </w:rPr>
+            <w:t xml:space="preserve"> have a name property)</w:t>
           </w:r>
         </w:p>
         <w:p>
           <w:pPr>
-            <w:pStyle w:val="a4"/>
+            <w:pStyle w:val="ListParagraph"/>
             <w:numPr>
               <w:ilvl w:val="0"/>
               <w:numId w:val="1"/>
@@ -380,7 +413,7 @@
           <w:sdtContent>
             <w:p>
               <w:pPr>
-                <w:pStyle w:val="a4"/>
+                <w:pStyle w:val="ListParagraph"/>
                 <w:numPr>
                   <w:ilvl w:val="1"/>
                   <w:numId w:val="1"/>
@@ -480,7 +513,7 @@
               <w:sdtContent>
                 <w:p>
                   <w:pPr>
-                    <w:pStyle w:val="a4"/>
+                    <w:pStyle w:val="ListParagraph"/>
                     <w:numPr>
                       <w:ilvl w:val="1"/>
                       <w:numId w:val="1"/>
@@ -491,7 +524,7 @@
                   </w:pPr>
                   <w:r>
                     <w:rPr>
-                      <w:rStyle w:val="a3"/>
+                      <w:rStyle w:val="PlaceholderText"/>
                     </w:rPr>
                     <w:t>Click or tap here to enter text.</w:t>
                   </w:r>
@@ -500,7 +533,7 @@
             </w:sdt>
             <w:p>
               <w:pPr>
-                <w:pStyle w:val="a4"/>
+                <w:pStyle w:val="ListParagraph"/>
                 <w:ind w:left="1080"/>
                 <w:rPr>
                   <w:lang w:val="en-US"/>
@@ -565,7 +598,7 @@
         </w:p>
         <w:p>
           <w:pPr>
-            <w:pStyle w:val="a4"/>
+            <w:pStyle w:val="ListParagraph"/>
             <w:numPr>
               <w:ilvl w:val="1"/>
               <w:numId w:val="1"/>
@@ -593,7 +626,7 @@
             <w:sdtContent>
               <w:r>
                 <w:rPr>
-                  <w:rStyle w:val="a3"/>
+                  <w:rStyle w:val="PlaceholderText"/>
                 </w:rPr>
                 <w:t>Click or tap here to enter text.</w:t>
               </w:r>
@@ -624,7 +657,7 @@
           <w:sdtContent>
             <w:p>
               <w:pPr>
-                <w:pStyle w:val="a4"/>
+                <w:pStyle w:val="ListParagraph"/>
                 <w:numPr>
                   <w:ilvl w:val="1"/>
                   <w:numId w:val="1"/>
@@ -635,7 +668,7 @@
               </w:pPr>
               <w:r>
                 <w:rPr>
-                  <w:rStyle w:val="a3"/>
+                  <w:rStyle w:val="PlaceholderText"/>
                 </w:rPr>
                 <w:t>Click or tap here to enter text.</w:t>
               </w:r>
@@ -644,7 +677,7 @@
         </w:sdt>
         <w:p>
           <w:pPr>
-            <w:pStyle w:val="a4"/>
+            <w:pStyle w:val="ListParagraph"/>
             <w:numPr>
               <w:ilvl w:val="0"/>
               <w:numId w:val="1"/>
@@ -698,7 +731,7 @@
                 <w:sdtContent>
                   <w:r>
                     <w:rPr>
-                      <w:rStyle w:val="a3"/>
+                      <w:rStyle w:val="PlaceholderText"/>
                     </w:rPr>
                     <w:t>Click or tap here to enter text.</w:t>
                   </w:r>
@@ -722,7 +755,6 @@
                   </w:placeholder>
                   <w:text/>
                 </w:sdtPr>
-                <w:sdtEndPr/>
                 <w:sdtContent>
                   <w:r>
                     <w:rPr>
@@ -762,7 +794,7 @@
                 <w:sdtContent>
                   <w:r>
                     <w:rPr>
-                      <w:rStyle w:val="a3"/>
+                      <w:rStyle w:val="PlaceholderText"/>
                     </w:rPr>
                     <w:t>Click or tap here to enter text.</w:t>
                   </w:r>
@@ -794,12 +826,34 @@
               <w:color w:val="2E74B5" w:themeColor="accent5" w:themeShade="BF"/>
               <w:lang w:val="en-US"/>
             </w:rPr>
-            <w:t>(The streets repeating tag is a new paragraph, so each new street will be on a new line (i.e. a new paragraph. Notice how on the next repeating example the repeating tag is not a new paragraph, but is inline. This will render the phone numbers in the same line)</w:t>
+            <w:t xml:space="preserve">(The streets repeating tag is a new paragraph, so each new street will be on a new line (i.e. a new paragraph. Notice how on the next repeating example the repeating tag is not a new </w:t>
+          </w:r>
+          <w:proofErr w:type="gramStart"/>
+          <w:r>
+            <w:rPr>
+              <w:rFonts w:asciiTheme="majorHAnsi" w:hAnsiTheme="majorHAnsi" w:cstheme="majorHAnsi"/>
+              <w:i/>
+              <w:iCs/>
+              <w:color w:val="2E74B5" w:themeColor="accent5" w:themeShade="BF"/>
+              <w:lang w:val="en-US"/>
+            </w:rPr>
+            <w:t>paragraph, but</w:t>
+          </w:r>
+          <w:proofErr w:type="gramEnd"/>
+          <w:r>
+            <w:rPr>
+              <w:rFonts w:asciiTheme="majorHAnsi" w:hAnsiTheme="majorHAnsi" w:cstheme="majorHAnsi"/>
+              <w:i/>
+              <w:iCs/>
+              <w:color w:val="2E74B5" w:themeColor="accent5" w:themeShade="BF"/>
+              <w:lang w:val="en-US"/>
+            </w:rPr>
+            <w:t xml:space="preserve"> is inline. This will render the phone numbers in the same line)</w:t>
           </w:r>
         </w:p>
         <w:p>
           <w:pPr>
-            <w:pStyle w:val="a4"/>
+            <w:pStyle w:val="ListParagraph"/>
             <w:numPr>
               <w:ilvl w:val="0"/>
               <w:numId w:val="1"/>
@@ -831,7 +885,7 @@
             <w:sdtContent>
               <w:r>
                 <w:rPr>
-                  <w:rStyle w:val="a3"/>
+                  <w:rStyle w:val="PlaceholderText"/>
                 </w:rPr>
                 <w:t>Click or tap here to enter text.</w:t>
               </w:r>
@@ -841,161 +895,6 @@
       </w:sdtContent>
     </w:sdt>
     <w:p/>
-    <w:p>
-      <w:pPr>
-        <w:rPr>
-          <w:lang w:val="ru-RU"/>
-        </w:rPr>
-      </w:pPr>
-      <w:r>
-        <w:rPr>
-          <w:lang w:val="en-US"/>
-        </w:rPr>
-        <w:t>Repeating</w:t>
-      </w:r>
-      <w:r>
-        <w:rPr>
-          <w:lang w:val="ru-RU"/>
-        </w:rPr>
-        <w:t xml:space="preserve"> </w:t>
-      </w:r>
-      <w:r>
-        <w:rPr>
-          <w:lang w:val="en-US"/>
-        </w:rPr>
-        <w:t>im</w:t>
-      </w:r>
-      <w:bookmarkStart w:id="0" w:name="_GoBack"/>
-      <w:bookmarkEnd w:id="0"/>
-      <w:r>
-        <w:rPr>
-          <w:lang w:val="en-US"/>
-        </w:rPr>
-        <w:t>ages</w:t>
-      </w:r>
-    </w:p>
-    <w:sdt>
-      <w:sdtPr>
-        <w:rPr>
-          <w:lang w:val="en-US"/>
-        </w:rPr>
-        <w:tag w:val="repeating_items"/>
-        <w:id w:val="2023279265"/>
-        <w:placeholder>
-          <w:docPart w:val="5C79224342C04D309AABC614D5885FE3"/>
-        </w:placeholder>
-      </w:sdtPr>
-      <w:sdtContent>
-        <w:p>
-          <w:sdt>
-            <w:sdtPr>
-              <w:rPr>
-                <w:i/>
-                <w:iCs/>
-                <w:sz w:val="20"/>
-                <w:szCs w:val="20"/>
-                <w:lang w:val="en-US"/>
-              </w:rPr>
-              <w:tag w:val="variable_Text"/>
-              <w:id w:val="970100594"/>
-              <w:placeholder>
-                <w:docPart w:val="9D852CAFF75F4762B98470FBAA129C82"/>
-              </w:placeholder>
-              <w:showingPlcHdr/>
-              <w:text/>
-            </w:sdtPr>
-            <w:sdtContent>
-              <w:r>
-                <w:rPr>
-                  <w:rStyle w:val="a3"/>
-                </w:rPr>
-                <w:t>Место для ввода текста.</w:t>
-              </w:r>
-            </w:sdtContent>
-          </w:sdt>
-          <w:r>
-            <w:rPr>
-              <w:i/>
-              <w:iCs/>
-              <w:sz w:val="20"/>
-              <w:szCs w:val="20"/>
-            </w:rPr>
-            <w:t xml:space="preserve"> </w:t>
-          </w:r>
-          <w:sdt>
-            <w:sdtPr>
-              <w:tag w:val="image_pic"/>
-              <w:id w:val="-1108432165"/>
-              <w:showingPlcHdr/>
-              <w:picture/>
-            </w:sdtPr>
-            <w:sdtContent>
-              <w:r>
-                <w:rPr>
-                  <w:noProof/>
-                  <w:lang w:val="ru-RU" w:eastAsia="ru-RU"/>
-                </w:rPr>
-                <w:drawing>
-                  <wp:inline distT="0" distB="0" distL="0" distR="0" wp14:anchorId="39282E07" wp14:editId="557A884D">
-                    <wp:extent cx="1905000" cy="1905000"/>
-                    <wp:effectExtent l="0" t="0" r="0" b="0"/>
-                    <wp:docPr id="2" name="Рисунок 1"/>
-                    <wp:cNvGraphicFramePr>
-                      <a:graphicFrameLocks xmlns:a="http://schemas.openxmlformats.org/drawingml/2006/main" noChangeAspect="1"/>
-                    </wp:cNvGraphicFramePr>
-                    <a:graphic xmlns:a="http://schemas.openxmlformats.org/drawingml/2006/main">
-                      <a:graphicData uri="http://schemas.openxmlformats.org/drawingml/2006/picture">
-                        <pic:pic xmlns:pic="http://schemas.openxmlformats.org/drawingml/2006/picture">
-                          <pic:nvPicPr>
-                            <pic:cNvPr id="0" name="Picture 1"/>
-                            <pic:cNvPicPr>
-                              <a:picLocks noChangeAspect="1" noChangeArrowheads="1"/>
-                            </pic:cNvPicPr>
-                          </pic:nvPicPr>
-                          <pic:blipFill>
-                            <a:blip r:embed="rId5">
-                              <a:extLst>
-                                <a:ext uri="{28A0092B-C50C-407E-A947-70E740481C1C}">
-                                  <a14:useLocalDpi xmlns:a14="http://schemas.microsoft.com/office/drawing/2010/main" val="0"/>
-                                </a:ext>
-                              </a:extLst>
-                            </a:blip>
-                            <a:srcRect/>
-                            <a:stretch>
-                              <a:fillRect/>
-                            </a:stretch>
-                          </pic:blipFill>
-                          <pic:spPr bwMode="auto">
-                            <a:xfrm>
-                              <a:off x="0" y="0"/>
-                              <a:ext cx="1905000" cy="1905000"/>
-                            </a:xfrm>
-                            <a:prstGeom prst="rect">
-                              <a:avLst/>
-                            </a:prstGeom>
-                            <a:noFill/>
-                            <a:ln>
-                              <a:noFill/>
-                            </a:ln>
-                          </pic:spPr>
-                        </pic:pic>
-                      </a:graphicData>
-                    </a:graphic>
-                  </wp:inline>
-                </w:drawing>
-              </w:r>
-            </w:sdtContent>
-          </w:sdt>
-        </w:p>
-      </w:sdtContent>
-    </w:sdt>
-    <w:p>
-      <w:pPr>
-        <w:rPr>
-          <w:lang w:val="ru-RU"/>
-        </w:rPr>
-      </w:pPr>
-    </w:p>
     <w:sectPr>
       <w:pgSz w:w="11906" w:h="16838"/>
       <w:pgMar w:top="1440" w:right="1440" w:bottom="1440" w:left="1440" w:header="708" w:footer="708" w:gutter="0"/>
@@ -1007,7 +906,7 @@
 </file>
 
 <file path=word/numbering.xml><?xml version="1.0" encoding="utf-8"?>
-<w:numbering xmlns:wpc="http://schemas.microsoft.com/office/word/2010/wordprocessingCanvas" xmlns:cx="http://schemas.microsoft.com/office/drawing/2014/chartex" xmlns:mc="http://schemas.openxmlformats.org/markup-compatibility/2006" xmlns:o="urn:schemas-microsoft-com:office:office" xmlns:r="http://schemas.openxmlformats.org/officeDocument/2006/relationships" xmlns:m="http://schemas.openxmlformats.org/officeDocument/2006/math" xmlns:v="urn:schemas-microsoft-com:vml" xmlns:wp14="http://schemas.microsoft.com/office/word/2010/wordprocessingDrawing" xmlns:wp="http://schemas.openxmlformats.org/drawingml/2006/wordprocessingDrawing" xmlns:w10="urn:schemas-microsoft-com:office:word" xmlns:w="http://schemas.openxmlformats.org/wordprocessingml/2006/main" xmlns:w14="http://schemas.microsoft.com/office/word/2010/wordml" xmlns:w15="http://schemas.microsoft.com/office/word/2012/wordml" xmlns:w16se="http://schemas.microsoft.com/office/word/2015/wordml/symex" xmlns:wpg="http://schemas.microsoft.com/office/word/2010/wordprocessingGroup" xmlns:wpi="http://schemas.microsoft.com/office/word/2010/wordprocessingInk" xmlns:wne="http://schemas.microsoft.com/office/word/2006/wordml" xmlns:wps="http://schemas.microsoft.com/office/word/2010/wordprocessingShape" mc:Ignorable="w14 w15 w16se wp14">
+<w:numbering xmlns:wpc="http://schemas.microsoft.com/office/word/2010/wordprocessingCanvas" xmlns:cx="http://schemas.microsoft.com/office/drawing/2014/chartex" xmlns:cx1="http://schemas.microsoft.com/office/drawing/2015/9/8/chartex" xmlns:cx2="http://schemas.microsoft.com/office/drawing/2015/10/21/chartex" xmlns:cx3="http://schemas.microsoft.com/office/drawing/2016/5/9/chartex" xmlns:cx4="http://schemas.microsoft.com/office/drawing/2016/5/10/chartex" xmlns:cx5="http://schemas.microsoft.com/office/drawing/2016/5/11/chartex" xmlns:cx6="http://schemas.microsoft.com/office/drawing/2016/5/12/chartex" xmlns:cx7="http://schemas.microsoft.com/office/drawing/2016/5/13/chartex" xmlns:cx8="http://schemas.microsoft.com/office/drawing/2016/5/14/chartex" xmlns:mc="http://schemas.openxmlformats.org/markup-compatibility/2006" xmlns:aink="http://schemas.microsoft.com/office/drawing/2016/ink" xmlns:am3d="http://schemas.microsoft.com/office/drawing/2017/model3d" xmlns:o="urn:schemas-microsoft-com:office:office" xmlns:r="http://schemas.openxmlformats.org/officeDocument/2006/relationships" xmlns:m="http://schemas.openxmlformats.org/officeDocument/2006/math" xmlns:v="urn:schemas-microsoft-com:vml" xmlns:wp14="http://schemas.microsoft.com/office/word/2010/wordprocessingDrawing" xmlns:wp="http://schemas.openxmlformats.org/drawingml/2006/wordprocessingDrawing" xmlns:w10="urn:schemas-microsoft-com:office:word" xmlns:w="http://schemas.openxmlformats.org/wordprocessingml/2006/main" xmlns:w14="http://schemas.microsoft.com/office/word/2010/wordml" xmlns:w15="http://schemas.microsoft.com/office/word/2012/wordml" xmlns:w16cex="http://schemas.microsoft.com/office/word/2018/wordml/cex" xmlns:w16cid="http://schemas.microsoft.com/office/word/2016/wordml/cid" xmlns:w16="http://schemas.microsoft.com/office/word/2018/wordml" xmlns:w16se="http://schemas.microsoft.com/office/word/2015/wordml/symex" xmlns:wpg="http://schemas.microsoft.com/office/word/2010/wordprocessingGroup" xmlns:wpi="http://schemas.microsoft.com/office/word/2010/wordprocessingInk" xmlns:wne="http://schemas.microsoft.com/office/word/2006/wordml" xmlns:wps="http://schemas.microsoft.com/office/word/2010/wordprocessingShape" mc:Ignorable="w14 w15 w16se w16cid w16 w16cex wp14">
   <w:abstractNum w:abstractNumId="0" w15:restartNumberingAfterBreak="0">
     <w:nsid w:val="642F259E"/>
     <w:multiLevelType w:val="hybridMultilevel"/>
@@ -1127,7 +1026,7 @@
 </file>
 
 <file path=word/styles.xml><?xml version="1.0" encoding="utf-8"?>
-<w:styles xmlns:mc="http://schemas.openxmlformats.org/markup-compatibility/2006" xmlns:r="http://schemas.openxmlformats.org/officeDocument/2006/relationships" xmlns:w="http://schemas.openxmlformats.org/wordprocessingml/2006/main" xmlns:w14="http://schemas.microsoft.com/office/word/2010/wordml" xmlns:w15="http://schemas.microsoft.com/office/word/2012/wordml" xmlns:w16se="http://schemas.microsoft.com/office/word/2015/wordml/symex" mc:Ignorable="w14 w15 w16se">
+<w:styles xmlns:mc="http://schemas.openxmlformats.org/markup-compatibility/2006" xmlns:r="http://schemas.openxmlformats.org/officeDocument/2006/relationships" xmlns:w="http://schemas.openxmlformats.org/wordprocessingml/2006/main" xmlns:w14="http://schemas.microsoft.com/office/word/2010/wordml" xmlns:w15="http://schemas.microsoft.com/office/word/2012/wordml" xmlns:w16cex="http://schemas.microsoft.com/office/word/2018/wordml/cex" xmlns:w16cid="http://schemas.microsoft.com/office/word/2016/wordml/cid" xmlns:w16="http://schemas.microsoft.com/office/word/2018/wordml" xmlns:w16se="http://schemas.microsoft.com/office/word/2015/wordml/symex" mc:Ignorable="w14 w15 w16se w16cid w16 w16cex">
   <w:docDefaults>
     <w:rPrDefault>
       <w:rPr>
@@ -1143,7 +1042,7 @@
       </w:pPr>
     </w:pPrDefault>
   </w:docDefaults>
-  <w:latentStyles w:defLockedState="0" w:defUIPriority="99" w:defSemiHidden="0" w:defUnhideWhenUsed="0" w:defQFormat="0" w:count="371">
+  <w:latentStyles w:defLockedState="0" w:defUIPriority="99" w:defSemiHidden="0" w:defUnhideWhenUsed="0" w:defQFormat="0" w:count="376">
     <w:lsdException w:name="Normal" w:uiPriority="0" w:qFormat="1"/>
     <w:lsdException w:name="heading 1" w:uiPriority="9" w:qFormat="1"/>
     <w:lsdException w:name="heading 2" w:semiHidden="1" w:uiPriority="9" w:unhideWhenUsed="1" w:qFormat="1"/>
@@ -1515,19 +1414,24 @@
     <w:lsdException w:name="List Table 5 Dark Accent 6" w:uiPriority="50"/>
     <w:lsdException w:name="List Table 6 Colorful Accent 6" w:uiPriority="51"/>
     <w:lsdException w:name="List Table 7 Colorful Accent 6" w:uiPriority="52"/>
+    <w:lsdException w:name="Mention" w:semiHidden="1" w:unhideWhenUsed="1"/>
+    <w:lsdException w:name="Smart Hyperlink" w:semiHidden="1" w:unhideWhenUsed="1"/>
+    <w:lsdException w:name="Hashtag" w:semiHidden="1" w:unhideWhenUsed="1"/>
+    <w:lsdException w:name="Unresolved Mention" w:semiHidden="1" w:unhideWhenUsed="1"/>
+    <w:lsdException w:name="Smart Link" w:semiHidden="1" w:unhideWhenUsed="1"/>
   </w:latentStyles>
-  <w:style w:type="paragraph" w:default="1" w:styleId="a">
+  <w:style w:type="paragraph" w:default="1" w:styleId="Normal">
     <w:name w:val="Normal"/>
     <w:qFormat/>
     <w:rsid w:val="00E0006F"/>
   </w:style>
-  <w:style w:type="character" w:default="1" w:styleId="a0">
+  <w:style w:type="character" w:default="1" w:styleId="DefaultParagraphFont">
     <w:name w:val="Default Paragraph Font"/>
     <w:uiPriority w:val="1"/>
     <w:semiHidden/>
     <w:unhideWhenUsed/>
   </w:style>
-  <w:style w:type="table" w:default="1" w:styleId="a1">
+  <w:style w:type="table" w:default="1" w:styleId="TableNormal">
     <w:name w:val="Normal Table"/>
     <w:uiPriority w:val="99"/>
     <w:semiHidden/>
@@ -1542,16 +1446,16 @@
       </w:tblCellMar>
     </w:tblPr>
   </w:style>
-  <w:style w:type="numbering" w:default="1" w:styleId="a2">
+  <w:style w:type="numbering" w:default="1" w:styleId="NoList">
     <w:name w:val="No List"/>
     <w:uiPriority w:val="99"/>
     <w:semiHidden/>
     <w:unhideWhenUsed/>
   </w:style>
-  <w:style w:type="paragraph" w:styleId="HTML">
+  <w:style w:type="paragraph" w:styleId="HTMLPreformatted">
     <w:name w:val="HTML Preformatted"/>
-    <w:basedOn w:val="a"/>
-    <w:link w:val="HTML0"/>
+    <w:basedOn w:val="Normal"/>
+    <w:link w:val="HTMLPreformattedChar"/>
     <w:uiPriority w:val="99"/>
     <w:semiHidden/>
     <w:unhideWhenUsed/>
@@ -1584,10 +1488,10 @@
       <w:lang w:eastAsia="bg-BG"/>
     </w:rPr>
   </w:style>
-  <w:style w:type="character" w:customStyle="1" w:styleId="HTML0">
-    <w:name w:val="Стандартный HTML Знак"/>
-    <w:basedOn w:val="a0"/>
-    <w:link w:val="HTML"/>
+  <w:style w:type="character" w:customStyle="1" w:styleId="HTMLPreformattedChar">
+    <w:name w:val="HTML Preformatted Char"/>
+    <w:basedOn w:val="DefaultParagraphFont"/>
+    <w:link w:val="HTMLPreformatted"/>
     <w:uiPriority w:val="99"/>
     <w:semiHidden/>
     <w:rsid w:val="00F42FD6"/>
@@ -1598,9 +1502,9 @@
       <w:lang w:eastAsia="bg-BG"/>
     </w:rPr>
   </w:style>
-  <w:style w:type="character" w:styleId="a3">
+  <w:style w:type="character" w:styleId="PlaceholderText">
     <w:name w:val="Placeholder Text"/>
-    <w:basedOn w:val="a0"/>
+    <w:basedOn w:val="DefaultParagraphFont"/>
     <w:uiPriority w:val="99"/>
     <w:semiHidden/>
     <w:rsid w:val="00F42FD6"/>
@@ -1608,9 +1512,9 @@
       <w:color w:val="808080"/>
     </w:rPr>
   </w:style>
-  <w:style w:type="paragraph" w:styleId="a4">
+  <w:style w:type="paragraph" w:styleId="ListParagraph">
     <w:name w:val="List Paragraph"/>
-    <w:basedOn w:val="a"/>
+    <w:basedOn w:val="Normal"/>
     <w:uiPriority w:val="34"/>
     <w:qFormat/>
     <w:rsid w:val="008067D4"/>
@@ -1623,7 +1527,7 @@
 </file>
 
 <file path=word/glossary/document.xml><?xml version="1.0" encoding="utf-8"?>
-<w:glossaryDocument xmlns:wpc="http://schemas.microsoft.com/office/word/2010/wordprocessingCanvas" xmlns:cx="http://schemas.microsoft.com/office/drawing/2014/chartex" xmlns:mc="http://schemas.openxmlformats.org/markup-compatibility/2006" xmlns:o="urn:schemas-microsoft-com:office:office" xmlns:r="http://schemas.openxmlformats.org/officeDocument/2006/relationships" xmlns:m="http://schemas.openxmlformats.org/officeDocument/2006/math" xmlns:v="urn:schemas-microsoft-com:vml" xmlns:wp14="http://schemas.microsoft.com/office/word/2010/wordprocessingDrawing" xmlns:wp="http://schemas.openxmlformats.org/drawingml/2006/wordprocessingDrawing" xmlns:w10="urn:schemas-microsoft-com:office:word" xmlns:w="http://schemas.openxmlformats.org/wordprocessingml/2006/main" xmlns:w14="http://schemas.microsoft.com/office/word/2010/wordml" xmlns:w15="http://schemas.microsoft.com/office/word/2012/wordml" xmlns:w16se="http://schemas.microsoft.com/office/word/2015/wordml/symex" xmlns:wpg="http://schemas.microsoft.com/office/word/2010/wordprocessingGroup" xmlns:wpi="http://schemas.microsoft.com/office/word/2010/wordprocessingInk" xmlns:wne="http://schemas.microsoft.com/office/word/2006/wordml" xmlns:wps="http://schemas.microsoft.com/office/word/2010/wordprocessingShape" mc:Ignorable="w14 w15 w16se wp14">
+<w:glossaryDocument xmlns:wpc="http://schemas.microsoft.com/office/word/2010/wordprocessingCanvas" xmlns:cx="http://schemas.microsoft.com/office/drawing/2014/chartex" xmlns:cx1="http://schemas.microsoft.com/office/drawing/2015/9/8/chartex" xmlns:cx2="http://schemas.microsoft.com/office/drawing/2015/10/21/chartex" xmlns:cx3="http://schemas.microsoft.com/office/drawing/2016/5/9/chartex" xmlns:cx4="http://schemas.microsoft.com/office/drawing/2016/5/10/chartex" xmlns:cx5="http://schemas.microsoft.com/office/drawing/2016/5/11/chartex" xmlns:cx6="http://schemas.microsoft.com/office/drawing/2016/5/12/chartex" xmlns:cx7="http://schemas.microsoft.com/office/drawing/2016/5/13/chartex" xmlns:cx8="http://schemas.microsoft.com/office/drawing/2016/5/14/chartex" xmlns:mc="http://schemas.openxmlformats.org/markup-compatibility/2006" xmlns:aink="http://schemas.microsoft.com/office/drawing/2016/ink" xmlns:am3d="http://schemas.microsoft.com/office/drawing/2017/model3d" xmlns:o="urn:schemas-microsoft-com:office:office" xmlns:r="http://schemas.openxmlformats.org/officeDocument/2006/relationships" xmlns:m="http://schemas.openxmlformats.org/officeDocument/2006/math" xmlns:v="urn:schemas-microsoft-com:vml" xmlns:wp14="http://schemas.microsoft.com/office/word/2010/wordprocessingDrawing" xmlns:wp="http://schemas.openxmlformats.org/drawingml/2006/wordprocessingDrawing" xmlns:w10="urn:schemas-microsoft-com:office:word" xmlns:w="http://schemas.openxmlformats.org/wordprocessingml/2006/main" xmlns:w14="http://schemas.microsoft.com/office/word/2010/wordml" xmlns:w15="http://schemas.microsoft.com/office/word/2012/wordml" xmlns:w16cex="http://schemas.microsoft.com/office/word/2018/wordml/cex" xmlns:w16cid="http://schemas.microsoft.com/office/word/2016/wordml/cid" xmlns:w16="http://schemas.microsoft.com/office/word/2018/wordml" xmlns:w16se="http://schemas.microsoft.com/office/word/2015/wordml/symex" xmlns:wpg="http://schemas.microsoft.com/office/word/2010/wordprocessingGroup" xmlns:wpi="http://schemas.microsoft.com/office/word/2010/wordprocessingInk" xmlns:wne="http://schemas.microsoft.com/office/word/2006/wordml" xmlns:wps="http://schemas.microsoft.com/office/word/2010/wordprocessingShape" mc:Ignorable="w14 w15 w16se w16cid w16 w16cex wp14">
   <w:docParts>
     <w:docPart>
       <w:docPartPr>
@@ -1644,7 +1548,7 @@
         <w:p>
           <w:r>
             <w:rPr>
-              <w:rStyle w:val="a3"/>
+              <w:rStyle w:val="PlaceholderText"/>
             </w:rPr>
             <w:t>Click or tap here to enter text.</w:t>
           </w:r>
@@ -1673,7 +1577,7 @@
           </w:pPr>
           <w:r>
             <w:rPr>
-              <w:rStyle w:val="a3"/>
+              <w:rStyle w:val="PlaceholderText"/>
             </w:rPr>
             <w:t>Click or tap here to enter text.</w:t>
           </w:r>
@@ -1702,67 +1606,9 @@
           </w:pPr>
           <w:r>
             <w:rPr>
-              <w:rStyle w:val="a3"/>
+              <w:rStyle w:val="PlaceholderText"/>
             </w:rPr>
             <w:t>Click or tap here to enter text.</w:t>
-          </w:r>
-        </w:p>
-      </w:docPartBody>
-    </w:docPart>
-    <w:docPart>
-      <w:docPartPr>
-        <w:name w:val="5C79224342C04D309AABC614D5885FE3"/>
-        <w:category>
-          <w:name w:val="Общие"/>
-          <w:gallery w:val="placeholder"/>
-        </w:category>
-        <w:types>
-          <w:type w:val="bbPlcHdr"/>
-        </w:types>
-        <w:behaviors>
-          <w:behavior w:val="content"/>
-        </w:behaviors>
-        <w:guid w:val="{6EF76A15-E7F8-49A6-9D31-182DF6AE24B3}"/>
-      </w:docPartPr>
-      <w:docPartBody>
-        <w:p>
-          <w:pPr>
-            <w:pStyle w:val="5C79224342C04D309AABC614D5885FE3"/>
-          </w:pPr>
-          <w:r>
-            <w:rPr>
-              <w:rStyle w:val="a3"/>
-            </w:rPr>
-            <w:t>Click or tap here to enter text.</w:t>
-          </w:r>
-        </w:p>
-      </w:docPartBody>
-    </w:docPart>
-    <w:docPart>
-      <w:docPartPr>
-        <w:name w:val="9D852CAFF75F4762B98470FBAA129C82"/>
-        <w:category>
-          <w:name w:val="Общие"/>
-          <w:gallery w:val="placeholder"/>
-        </w:category>
-        <w:types>
-          <w:type w:val="bbPlcHdr"/>
-        </w:types>
-        <w:behaviors>
-          <w:behavior w:val="content"/>
-        </w:behaviors>
-        <w:guid w:val="{F8288CEC-D390-43E8-8980-F280D69503E6}"/>
-      </w:docPartPr>
-      <w:docPartBody>
-        <w:p>
-          <w:pPr>
-            <w:pStyle w:val="9D852CAFF75F4762B98470FBAA129C82"/>
-          </w:pPr>
-          <w:r>
-            <w:rPr>
-              <w:rStyle w:val="a3"/>
-            </w:rPr>
-            <w:t>Место для ввода текста.</w:t>
           </w:r>
         </w:p>
       </w:docPartBody>
@@ -1772,24 +1618,24 @@
 </file>
 
 <file path=word/glossary/fontTable.xml><?xml version="1.0" encoding="utf-8"?>
-<w:fonts xmlns:mc="http://schemas.openxmlformats.org/markup-compatibility/2006" xmlns:r="http://schemas.openxmlformats.org/officeDocument/2006/relationships" xmlns:w="http://schemas.openxmlformats.org/wordprocessingml/2006/main" xmlns:w14="http://schemas.microsoft.com/office/word/2010/wordml" xmlns:w15="http://schemas.microsoft.com/office/word/2012/wordml" xmlns:w16se="http://schemas.microsoft.com/office/word/2015/wordml/symex" mc:Ignorable="w14 w15 w16se">
+<w:fonts xmlns:mc="http://schemas.openxmlformats.org/markup-compatibility/2006" xmlns:r="http://schemas.openxmlformats.org/officeDocument/2006/relationships" xmlns:w="http://schemas.openxmlformats.org/wordprocessingml/2006/main" xmlns:w14="http://schemas.microsoft.com/office/word/2010/wordml" xmlns:w15="http://schemas.microsoft.com/office/word/2012/wordml" xmlns:w16cex="http://schemas.microsoft.com/office/word/2018/wordml/cex" xmlns:w16cid="http://schemas.microsoft.com/office/word/2016/wordml/cid" xmlns:w16="http://schemas.microsoft.com/office/word/2018/wordml" xmlns:w16se="http://schemas.microsoft.com/office/word/2015/wordml/symex" mc:Ignorable="w14 w15 w16se w16cid w16 w16cex">
   <w:font w:name="Calibri">
     <w:panose1 w:val="020F0502020204030204"/>
-    <w:charset w:val="CC"/>
+    <w:charset w:val="00"/>
     <w:family w:val="swiss"/>
     <w:pitch w:val="variable"/>
     <w:sig w:usb0="E4002EFF" w:usb1="C000247B" w:usb2="00000009" w:usb3="00000000" w:csb0="000001FF" w:csb1="00000000"/>
   </w:font>
   <w:font w:name="Courier New">
     <w:panose1 w:val="02070309020205020404"/>
-    <w:charset w:val="CC"/>
+    <w:charset w:val="00"/>
     <w:family w:val="modern"/>
     <w:pitch w:val="fixed"/>
     <w:sig w:usb0="E0002EFF" w:usb1="C0007843" w:usb2="00000009" w:usb3="00000000" w:csb0="000001FF" w:csb1="00000000"/>
   </w:font>
   <w:font w:name="Times New Roman">
     <w:panose1 w:val="02020603050405020304"/>
-    <w:charset w:val="CC"/>
+    <w:charset w:val="00"/>
     <w:family w:val="roman"/>
     <w:pitch w:val="variable"/>
     <w:sig w:usb0="E0002EFF" w:usb1="C000785B" w:usb2="00000009" w:usb3="00000000" w:csb0="000001FF" w:csb1="00000000"/>
@@ -1810,7 +1656,7 @@
   </w:font>
   <w:font w:name="Calibri Light">
     <w:panose1 w:val="020F0302020204030204"/>
-    <w:charset w:val="CC"/>
+    <w:charset w:val="00"/>
     <w:family w:val="swiss"/>
     <w:pitch w:val="variable"/>
     <w:sig w:usb0="E4002EFF" w:usb1="C000247B" w:usb2="00000009" w:usb3="00000000" w:csb0="000001FF" w:csb1="00000000"/>
@@ -1819,7 +1665,7 @@
 </file>
 
 <file path=word/glossary/settings.xml><?xml version="1.0" encoding="utf-8"?>
-<w:settings xmlns:mc="http://schemas.openxmlformats.org/markup-compatibility/2006" xmlns:o="urn:schemas-microsoft-com:office:office" xmlns:r="http://schemas.openxmlformats.org/officeDocument/2006/relationships" xmlns:m="http://schemas.openxmlformats.org/officeDocument/2006/math" xmlns:v="urn:schemas-microsoft-com:vml" xmlns:w10="urn:schemas-microsoft-com:office:word" xmlns:w="http://schemas.openxmlformats.org/wordprocessingml/2006/main" xmlns:w14="http://schemas.microsoft.com/office/word/2010/wordml" xmlns:w15="http://schemas.microsoft.com/office/word/2012/wordml" xmlns:w16se="http://schemas.microsoft.com/office/word/2015/wordml/symex" xmlns:sl="http://schemas.openxmlformats.org/schemaLibrary/2006/main" mc:Ignorable="w14 w15 w16se">
+<w:settings xmlns:mc="http://schemas.openxmlformats.org/markup-compatibility/2006" xmlns:o="urn:schemas-microsoft-com:office:office" xmlns:r="http://schemas.openxmlformats.org/officeDocument/2006/relationships" xmlns:m="http://schemas.openxmlformats.org/officeDocument/2006/math" xmlns:v="urn:schemas-microsoft-com:vml" xmlns:w10="urn:schemas-microsoft-com:office:word" xmlns:w="http://schemas.openxmlformats.org/wordprocessingml/2006/main" xmlns:w14="http://schemas.microsoft.com/office/word/2010/wordml" xmlns:w15="http://schemas.microsoft.com/office/word/2012/wordml" xmlns:w16cex="http://schemas.microsoft.com/office/word/2018/wordml/cex" xmlns:w16cid="http://schemas.microsoft.com/office/word/2016/wordml/cid" xmlns:w16="http://schemas.microsoft.com/office/word/2018/wordml" xmlns:w16se="http://schemas.microsoft.com/office/word/2015/wordml/symex" xmlns:sl="http://schemas.openxmlformats.org/schemaLibrary/2006/main" mc:Ignorable="w14 w15 w16se w16cid w16 w16cex">
   <w:view w:val="normal"/>
   <w:defaultTabStop w:val="708"/>
   <w:hyphenationZone w:val="425"/>
@@ -1831,6 +1677,7 @@
     <w:compatSetting w:name="enableOpenTypeFeatures" w:uri="http://schemas.microsoft.com/office/word" w:val="1"/>
     <w:compatSetting w:name="doNotFlipMirrorIndents" w:uri="http://schemas.microsoft.com/office/word" w:val="1"/>
     <w:compatSetting w:name="differentiateMultirowTableHeaders" w:uri="http://schemas.microsoft.com/office/word" w:val="1"/>
+    <w:compatSetting w:name="useWord2013TrackBottomHyphenation" w:uri="http://schemas.microsoft.com/office/word" w:val="0"/>
   </w:compat>
   <w:rsids>
     <w:rsidRoot w:val="002E30E0"/>
@@ -1846,9 +1693,7 @@
     <w:rsid w:val="008B15F2"/>
     <w:rsid w:val="008C0FD3"/>
     <w:rsid w:val="008E2885"/>
-    <w:rsid w:val="008E4317"/>
     <w:rsid w:val="00993BE5"/>
-    <w:rsid w:val="00B14CD7"/>
     <w:rsid w:val="00C90034"/>
     <w:rsid w:val="00CC0D4C"/>
     <w:rsid w:val="00D01BB2"/>
@@ -1877,7 +1722,7 @@
 </file>
 
 <file path=word/glossary/styles.xml><?xml version="1.0" encoding="utf-8"?>
-<w:styles xmlns:mc="http://schemas.openxmlformats.org/markup-compatibility/2006" xmlns:r="http://schemas.openxmlformats.org/officeDocument/2006/relationships" xmlns:w="http://schemas.openxmlformats.org/wordprocessingml/2006/main" xmlns:w14="http://schemas.microsoft.com/office/word/2010/wordml" xmlns:w15="http://schemas.microsoft.com/office/word/2012/wordml" xmlns:w16se="http://schemas.microsoft.com/office/word/2015/wordml/symex" mc:Ignorable="w14 w15 w16se">
+<w:styles xmlns:mc="http://schemas.openxmlformats.org/markup-compatibility/2006" xmlns:r="http://schemas.openxmlformats.org/officeDocument/2006/relationships" xmlns:w="http://schemas.openxmlformats.org/wordprocessingml/2006/main" xmlns:w14="http://schemas.microsoft.com/office/word/2010/wordml" xmlns:w15="http://schemas.microsoft.com/office/word/2012/wordml" xmlns:w16cex="http://schemas.microsoft.com/office/word/2018/wordml/cex" xmlns:w16cid="http://schemas.microsoft.com/office/word/2016/wordml/cid" xmlns:w16="http://schemas.microsoft.com/office/word/2018/wordml" xmlns:w16se="http://schemas.microsoft.com/office/word/2015/wordml/symex" mc:Ignorable="w14 w15 w16se w16cid w16 w16cex">
   <w:docDefaults>
     <w:rPrDefault>
       <w:rPr>
@@ -1893,7 +1738,7 @@
       </w:pPr>
     </w:pPrDefault>
   </w:docDefaults>
-  <w:latentStyles w:defLockedState="0" w:defUIPriority="99" w:defSemiHidden="0" w:defUnhideWhenUsed="0" w:defQFormat="0" w:count="371">
+  <w:latentStyles w:defLockedState="0" w:defUIPriority="99" w:defSemiHidden="0" w:defUnhideWhenUsed="0" w:defQFormat="0" w:count="376">
     <w:lsdException w:name="Normal" w:uiPriority="0" w:qFormat="1"/>
     <w:lsdException w:name="heading 1" w:uiPriority="9" w:qFormat="1"/>
     <w:lsdException w:name="heading 2" w:semiHidden="1" w:uiPriority="9" w:unhideWhenUsed="1" w:qFormat="1"/>
@@ -2265,18 +2110,23 @@
     <w:lsdException w:name="List Table 5 Dark Accent 6" w:uiPriority="50"/>
     <w:lsdException w:name="List Table 6 Colorful Accent 6" w:uiPriority="51"/>
     <w:lsdException w:name="List Table 7 Colorful Accent 6" w:uiPriority="52"/>
+    <w:lsdException w:name="Mention" w:semiHidden="1" w:unhideWhenUsed="1"/>
+    <w:lsdException w:name="Smart Hyperlink" w:semiHidden="1" w:unhideWhenUsed="1"/>
+    <w:lsdException w:name="Hashtag" w:semiHidden="1" w:unhideWhenUsed="1"/>
+    <w:lsdException w:name="Unresolved Mention" w:semiHidden="1" w:unhideWhenUsed="1"/>
+    <w:lsdException w:name="Smart Link" w:semiHidden="1" w:unhideWhenUsed="1"/>
   </w:latentStyles>
-  <w:style w:type="paragraph" w:default="1" w:styleId="a">
+  <w:style w:type="paragraph" w:default="1" w:styleId="Normal">
     <w:name w:val="Normal"/>
     <w:qFormat/>
   </w:style>
-  <w:style w:type="character" w:default="1" w:styleId="a0">
+  <w:style w:type="character" w:default="1" w:styleId="DefaultParagraphFont">
     <w:name w:val="Default Paragraph Font"/>
     <w:uiPriority w:val="1"/>
     <w:semiHidden/>
     <w:unhideWhenUsed/>
   </w:style>
-  <w:style w:type="table" w:default="1" w:styleId="a1">
+  <w:style w:type="table" w:default="1" w:styleId="TableNormal">
     <w:name w:val="Normal Table"/>
     <w:uiPriority w:val="99"/>
     <w:semiHidden/>
@@ -2291,18 +2141,18 @@
       </w:tblCellMar>
     </w:tblPr>
   </w:style>
-  <w:style w:type="numbering" w:default="1" w:styleId="a2">
+  <w:style w:type="numbering" w:default="1" w:styleId="NoList">
     <w:name w:val="No List"/>
     <w:uiPriority w:val="99"/>
     <w:semiHidden/>
     <w:unhideWhenUsed/>
   </w:style>
-  <w:style w:type="character" w:styleId="a3">
+  <w:style w:type="character" w:styleId="PlaceholderText">
     <w:name w:val="Placeholder Text"/>
-    <w:basedOn w:val="a0"/>
+    <w:basedOn w:val="DefaultParagraphFont"/>
     <w:uiPriority w:val="99"/>
     <w:semiHidden/>
-    <w:rsid w:val="008E4317"/>
+    <w:rsid w:val="00C90034"/>
     <w:rPr>
       <w:color w:val="808080"/>
     </w:rPr>
@@ -2355,32 +2205,11 @@
     <w:name w:val="825C892FA00F44ADA0E7F09FC1D42A8B"/>
     <w:rsid w:val="00C90034"/>
   </w:style>
-  <w:style w:type="paragraph" w:customStyle="1" w:styleId="21EA0E1F62064140ACA9B3CAEB69F134">
-    <w:name w:val="21EA0E1F62064140ACA9B3CAEB69F134"/>
-    <w:rsid w:val="008E4317"/>
-    <w:rPr>
-      <w:lang w:val="ru-RU" w:eastAsia="ru-RU"/>
-    </w:rPr>
-  </w:style>
-  <w:style w:type="paragraph" w:customStyle="1" w:styleId="5C79224342C04D309AABC614D5885FE3">
-    <w:name w:val="5C79224342C04D309AABC614D5885FE3"/>
-    <w:rsid w:val="008E4317"/>
-    <w:rPr>
-      <w:lang w:val="ru-RU" w:eastAsia="ru-RU"/>
-    </w:rPr>
-  </w:style>
-  <w:style w:type="paragraph" w:customStyle="1" w:styleId="9D852CAFF75F4762B98470FBAA129C82">
-    <w:name w:val="9D852CAFF75F4762B98470FBAA129C82"/>
-    <w:rsid w:val="008E4317"/>
-    <w:rPr>
-      <w:lang w:val="ru-RU" w:eastAsia="ru-RU"/>
-    </w:rPr>
-  </w:style>
 </w:styles>
 </file>
 
 <file path=word/glossary/webSettings.xml><?xml version="1.0" encoding="utf-8"?>
-<w:webSettings xmlns:mc="http://schemas.openxmlformats.org/markup-compatibility/2006" xmlns:r="http://schemas.openxmlformats.org/officeDocument/2006/relationships" xmlns:w="http://schemas.openxmlformats.org/wordprocessingml/2006/main" xmlns:w14="http://schemas.microsoft.com/office/word/2010/wordml" xmlns:w15="http://schemas.microsoft.com/office/word/2012/wordml" xmlns:w16se="http://schemas.microsoft.com/office/word/2015/wordml/symex" mc:Ignorable="w14 w15 w16se">
+<w:webSettings xmlns:mc="http://schemas.openxmlformats.org/markup-compatibility/2006" xmlns:r="http://schemas.openxmlformats.org/officeDocument/2006/relationships" xmlns:w="http://schemas.openxmlformats.org/wordprocessingml/2006/main" xmlns:w14="http://schemas.microsoft.com/office/word/2010/wordml" xmlns:w15="http://schemas.microsoft.com/office/word/2012/wordml" xmlns:w16cex="http://schemas.microsoft.com/office/word/2018/wordml/cex" xmlns:w16cid="http://schemas.microsoft.com/office/word/2016/wordml/cid" xmlns:w16="http://schemas.microsoft.com/office/word/2018/wordml" xmlns:w16se="http://schemas.microsoft.com/office/word/2015/wordml/symex" mc:Ignorable="w14 w15 w16se w16cid w16 w16cex">
   <w:optimizeForBrowser/>
   <w:allowPNG/>
 </w:webSettings>

</xml_diff>